<commit_message>
everything done except first problem
</commit_message>
<xml_diff>
--- a/DesignAndAnalysisOfAlgorithms/Final/8080-Spring2020-Final-NickPalacio.docx
+++ b/DesignAndAnalysisOfAlgorithms/Final/8080-Spring2020-Final-NickPalacio.docx
@@ -18,6 +18,26 @@
           <w:szCs w:val="28"/>
         </w:rPr>
         <w:t>CSCI8080             Final Exam             Spring 2020</w:t>
+      </w:r>
+    </w:p>
+    <w:p>
+      <w:pPr>
+        <w:jc w:val="center"/>
+        <w:rPr>
+          <w:b/>
+          <w:color w:val="4472C4" w:themeColor="accent1"/>
+          <w:sz w:val="28"/>
+          <w:szCs w:val="28"/>
+        </w:rPr>
+      </w:pPr>
+      <w:r>
+        <w:rPr>
+          <w:b/>
+          <w:color w:val="4472C4" w:themeColor="accent1"/>
+          <w:sz w:val="28"/>
+          <w:szCs w:val="28"/>
+        </w:rPr>
+        <w:t>Nick Palacio</w:t>
       </w:r>
     </w:p>
     <w:p>
@@ -457,6 +477,26 @@
     </w:p>
     <w:p>
       <w:pPr>
+        <w:pStyle w:val="ListParagraph"/>
+        <w:numPr>
+          <w:ilvl w:val="0"/>
+          <w:numId w:val="4"/>
+        </w:numPr>
+        <w:rPr>
+          <w:b/>
+          <w:color w:val="4472C4" w:themeColor="accent1"/>
+        </w:rPr>
+      </w:pPr>
+      <w:r>
+        <w:rPr>
+          <w:bCs/>
+          <w:color w:val="4472C4" w:themeColor="accent1"/>
+        </w:rPr>
+        <w:t>Not sure this can be done, see canvas message to Professor</w:t>
+      </w:r>
+    </w:p>
+    <w:p>
+      <w:pPr>
         <w:rPr>
           <w:b/>
         </w:rPr>
@@ -515,78 +555,15 @@
     <w:p>
       <w:pPr>
         <w:rPr>
-          <w:color w:val="4472C4" w:themeColor="accent1"/>
-        </w:rPr>
-      </w:pPr>
-      <w:r>
-        <w:rPr>
-          <w:color w:val="4472C4" w:themeColor="accent1"/>
-        </w:rPr>
-        <w:t>Notes</w:t>
-      </w:r>
-    </w:p>
-    <w:p>
-      <w:pPr>
-        <w:pStyle w:val="ListParagraph"/>
-        <w:numPr>
-          <w:ilvl w:val="0"/>
-          <w:numId w:val="4"/>
-        </w:numPr>
-        <w:rPr>
-          <w:color w:val="4472C4" w:themeColor="accent1"/>
-        </w:rPr>
-      </w:pPr>
-      <w:r>
-        <w:rPr>
-          <w:color w:val="4472C4" w:themeColor="accent1"/>
-        </w:rPr>
-        <w:t>MST = all vertices connected, without cycles, using minimum weight</w:t>
-      </w:r>
-    </w:p>
-    <w:p>
-      <w:pPr>
-        <w:pStyle w:val="ListParagraph"/>
-        <w:numPr>
-          <w:ilvl w:val="0"/>
-          <w:numId w:val="4"/>
-        </w:numPr>
-        <w:rPr>
-          <w:color w:val="4472C4" w:themeColor="accent1"/>
-        </w:rPr>
-      </w:pPr>
-      <w:r>
-        <w:rPr>
-          <w:color w:val="4472C4" w:themeColor="accent1"/>
-        </w:rPr>
-        <w:t>Cycle in G = all vertice</w:t>
-      </w:r>
-    </w:p>
-    <w:p>
-      <w:pPr>
-        <w:pStyle w:val="ListParagraph"/>
-        <w:numPr>
-          <w:ilvl w:val="0"/>
-          <w:numId w:val="4"/>
-        </w:numPr>
-        <w:rPr>
-          <w:color w:val="4472C4" w:themeColor="accent1"/>
-        </w:rPr>
-      </w:pPr>
-      <w:r>
-        <w:rPr>
-          <w:color w:val="4472C4" w:themeColor="accent1"/>
-        </w:rPr>
-        <w:t>A</w:t>
-      </w:r>
-    </w:p>
-    <w:p>
-      <w:pPr>
-        <w:rPr>
-          <w:color w:val="4472C4" w:themeColor="accent1"/>
-        </w:rPr>
-      </w:pPr>
-      <w:r>
-        <w:rPr>
+          <w:b/>
+          <w:bCs/>
+          <w:color w:val="4472C4" w:themeColor="accent1"/>
+        </w:rPr>
+      </w:pPr>
+      <w:r>
+        <w:rPr>
+          <w:b/>
+          <w:bCs/>
           <w:color w:val="4472C4" w:themeColor="accent1"/>
         </w:rPr>
         <w:t>Answers</w:t>
@@ -607,14 +584,14 @@
         <w:rPr>
           <w:color w:val="4472C4" w:themeColor="accent1"/>
         </w:rPr>
-        <w:t xml:space="preserve">True, assuming this is an undirected graph with a cycle that means that there are 2 ways (edges) to get to every node. Given that every node will be included in the minimum spanning tree in </w:t>
+        <w:t xml:space="preserve">True, assuming this is an undirected graph with a cycle that means that there are 2 ways (edges) to get to every node. Given that every node will be included in the minimum spanning tree in the end and there are 2 ways (edges) to get to every node the MST must always use the lighter edge, by definition. This can be proven by contradiction. Let’s assume we have a MST that </w:t>
       </w:r>
       <w:r>
         <w:rPr>
           <w:color w:val="4472C4" w:themeColor="accent1"/>
         </w:rPr>
         <w:lastRenderedPageBreak/>
-        <w:t>the end and there are 2 ways (edges) to get to every node the MST must always use the lighter edge, by definition. This can be proven by contradiction. Let’s assume we have a MST that includes the max weighted edge on a cycle in the graph. We use this edge to connect to some node N. If instead we were able to connect to node N using a lighter edge (the other edge that connects node N to the graph that we know is there because a cycle exists</w:t>
+        <w:t>includes the max weighted edge on a cycle in the graph. We use this edge to connect to some node N. If instead we were able to connect to node N using a lighter edge (the other edge that connects node N to the graph that we know is there because a cycle exists</w:t>
       </w:r>
       <w:r>
         <w:rPr>
@@ -658,8 +635,6 @@
         </w:rPr>
         <w:t>False, consider the graph and MST below where we have a cycle (A, B, C, D, E, A) with a minimum weighted edge of (D,C) = 99. This minimum weighted edge in that cycle is not in the MST for this graph.</w:t>
       </w:r>
-      <w:bookmarkStart w:id="0" w:name="_GoBack"/>
-      <w:bookmarkEnd w:id="0"/>
     </w:p>
     <w:p>
       <w:pPr>
@@ -699,7 +674,7 @@
                     <pic:cNvPicPr/>
                   </pic:nvPicPr>
                   <pic:blipFill>
-                    <a:blip r:embed="rId5" cstate="print">
+                    <a:blip r:embed="rId7" cstate="print">
                       <a:extLst>
                         <a:ext uri="{28A0092B-C50C-407E-A947-70E740481C1C}">
                           <a14:useLocalDpi xmlns:a14="http://schemas.microsoft.com/office/drawing/2010/main" val="0"/>
@@ -753,93 +728,18 @@
     <w:p>
       <w:pPr>
         <w:rPr>
-          <w:color w:val="4472C4" w:themeColor="accent1"/>
-        </w:rPr>
-      </w:pPr>
-      <w:r>
-        <w:rPr>
-          <w:color w:val="4472C4" w:themeColor="accent1"/>
-        </w:rPr>
-        <w:t>Notes</w:t>
-      </w:r>
-    </w:p>
-    <w:p>
-      <w:pPr>
-        <w:pStyle w:val="ListParagraph"/>
-        <w:numPr>
-          <w:ilvl w:val="0"/>
-          <w:numId w:val="9"/>
-        </w:numPr>
-        <w:rPr>
-          <w:color w:val="4472C4" w:themeColor="accent1"/>
-        </w:rPr>
-      </w:pPr>
-      <w:r>
-        <w:rPr>
-          <w:color w:val="4472C4" w:themeColor="accent1"/>
-        </w:rPr>
-        <w:t>Predecessor matrix</w:t>
-      </w:r>
-    </w:p>
-    <w:p>
-      <w:pPr>
-        <w:pStyle w:val="ListParagraph"/>
-        <w:numPr>
-          <w:ilvl w:val="1"/>
-          <w:numId w:val="9"/>
-        </w:numPr>
-        <w:rPr>
-          <w:color w:val="4472C4" w:themeColor="accent1"/>
-        </w:rPr>
-      </w:pPr>
-      <w:r>
-        <w:rPr>
-          <w:color w:val="4472C4" w:themeColor="accent1"/>
-        </w:rPr>
-        <w:t>For every vertex pair a, b, mark what vertex came right before b on the shortest path from a to b</w:t>
-      </w:r>
-    </w:p>
-    <w:p>
-      <w:pPr>
-        <w:pStyle w:val="ListParagraph"/>
-        <w:numPr>
-          <w:ilvl w:val="0"/>
-          <w:numId w:val="9"/>
-        </w:numPr>
-        <w:rPr>
-          <w:color w:val="4472C4" w:themeColor="accent1"/>
-        </w:rPr>
-      </w:pPr>
-      <w:r>
-        <w:rPr>
-          <w:color w:val="4472C4" w:themeColor="accent1"/>
-        </w:rPr>
-        <w:t>k is predecessor in extend</w:t>
-      </w:r>
-    </w:p>
-    <w:p>
-      <w:pPr>
-        <w:pStyle w:val="ListParagraph"/>
-        <w:numPr>
-          <w:ilvl w:val="1"/>
-          <w:numId w:val="9"/>
-        </w:numPr>
-        <w:rPr>
-          <w:color w:val="4472C4" w:themeColor="accent1"/>
-        </w:rPr>
-      </w:pPr>
-    </w:p>
-    <w:p>
-      <w:pPr>
-        <w:rPr>
-          <w:color w:val="4472C4" w:themeColor="accent1"/>
-        </w:rPr>
-      </w:pPr>
-      <w:r>
-        <w:rPr>
-          <w:color w:val="4472C4" w:themeColor="accent1"/>
-        </w:rPr>
-        <w:t>Answers</w:t>
+          <w:b/>
+          <w:bCs/>
+          <w:color w:val="4472C4" w:themeColor="accent1"/>
+        </w:rPr>
+      </w:pPr>
+      <w:r>
+        <w:rPr>
+          <w:b/>
+          <w:bCs/>
+          <w:color w:val="4472C4" w:themeColor="accent1"/>
+        </w:rPr>
+        <w:t>Answer</w:t>
       </w:r>
     </w:p>
     <w:p>
@@ -866,7 +766,6 @@
           <w:noProof/>
           <w:color w:val="4472C4" w:themeColor="accent1"/>
         </w:rPr>
-        <w:lastRenderedPageBreak/>
         <w:drawing>
           <wp:inline distT="0" distB="0" distL="0" distR="0" wp14:anchorId="727127FF" wp14:editId="7A184B35">
             <wp:extent cx="4363059" cy="2172003"/>
@@ -883,7 +782,7 @@
                     <pic:cNvPicPr/>
                   </pic:nvPicPr>
                   <pic:blipFill>
-                    <a:blip r:embed="rId6"/>
+                    <a:blip r:embed="rId8"/>
                     <a:stretch>
                       <a:fillRect/>
                     </a:stretch>
@@ -915,6 +814,7 @@
           <w:noProof/>
           <w:color w:val="4472C4" w:themeColor="accent1"/>
         </w:rPr>
+        <w:lastRenderedPageBreak/>
         <w:drawing>
           <wp:inline distT="0" distB="0" distL="0" distR="0" wp14:anchorId="2621FCD3" wp14:editId="00ECF2BD">
             <wp:extent cx="3124636" cy="2010056"/>
@@ -931,7 +831,7 @@
                     <pic:cNvPicPr/>
                   </pic:nvPicPr>
                   <pic:blipFill>
-                    <a:blip r:embed="rId7"/>
+                    <a:blip r:embed="rId9"/>
                     <a:stretch>
                       <a:fillRect/>
                     </a:stretch>
@@ -1418,110 +1318,19 @@
         <w:spacing w:after="0" w:line="240" w:lineRule="auto"/>
         <w:rPr>
           <w:rFonts w:cstheme="minorHAnsi"/>
+          <w:b/>
+          <w:bCs/>
           <w:color w:val="4472C4" w:themeColor="accent1"/>
         </w:rPr>
       </w:pPr>
       <w:r>
         <w:rPr>
           <w:rFonts w:cstheme="minorHAnsi"/>
-          <w:color w:val="4472C4" w:themeColor="accent1"/>
-        </w:rPr>
-        <w:lastRenderedPageBreak/>
-        <w:t>Notes</w:t>
-      </w:r>
-    </w:p>
-    <w:p>
-      <w:pPr>
-        <w:pStyle w:val="ListParagraph"/>
-        <w:numPr>
-          <w:ilvl w:val="0"/>
-          <w:numId w:val="10"/>
-        </w:numPr>
-        <w:autoSpaceDE w:val="0"/>
-        <w:autoSpaceDN w:val="0"/>
-        <w:adjustRightInd w:val="0"/>
-        <w:spacing w:after="0" w:line="240" w:lineRule="auto"/>
-        <w:rPr>
-          <w:rFonts w:cstheme="minorHAnsi"/>
-          <w:color w:val="4472C4" w:themeColor="accent1"/>
-        </w:rPr>
-      </w:pPr>
-      <w:r>
-        <w:rPr>
-          <w:rFonts w:cstheme="minorHAnsi"/>
-          <w:color w:val="4472C4" w:themeColor="accent1"/>
-        </w:rPr>
-        <w:t>Arbitrary Boolean formula = (a and b) or (b and c)</w:t>
-      </w:r>
-    </w:p>
-    <w:p>
-      <w:pPr>
-        <w:pStyle w:val="ListParagraph"/>
-        <w:numPr>
-          <w:ilvl w:val="0"/>
-          <w:numId w:val="10"/>
-        </w:numPr>
-        <w:autoSpaceDE w:val="0"/>
-        <w:autoSpaceDN w:val="0"/>
-        <w:adjustRightInd w:val="0"/>
-        <w:spacing w:after="0" w:line="240" w:lineRule="auto"/>
-        <w:rPr>
-          <w:rFonts w:cstheme="minorHAnsi"/>
-          <w:color w:val="4472C4" w:themeColor="accent1"/>
-        </w:rPr>
-      </w:pPr>
-      <w:r>
-        <w:rPr>
-          <w:rFonts w:cstheme="minorHAnsi"/>
-          <w:color w:val="4472C4" w:themeColor="accent1"/>
-        </w:rPr>
-        <w:t>p-time = O(n</w:t>
-      </w:r>
-      <w:r>
-        <w:rPr>
-          <w:rFonts w:cstheme="minorHAnsi"/>
-          <w:color w:val="4472C4" w:themeColor="accent1"/>
-          <w:vertAlign w:val="superscript"/>
-        </w:rPr>
-        <w:t>k</w:t>
-      </w:r>
-      <w:r>
-        <w:rPr>
-          <w:rFonts w:cstheme="minorHAnsi"/>
-          <w:color w:val="4472C4" w:themeColor="accent1"/>
-        </w:rPr>
-        <w:t>) for some constant k</w:t>
-      </w:r>
-    </w:p>
-    <w:p>
-      <w:pPr>
-        <w:autoSpaceDE w:val="0"/>
-        <w:autoSpaceDN w:val="0"/>
-        <w:adjustRightInd w:val="0"/>
-        <w:spacing w:after="0" w:line="240" w:lineRule="auto"/>
-        <w:rPr>
-          <w:rFonts w:cstheme="minorHAnsi"/>
-          <w:color w:val="4472C4" w:themeColor="accent1"/>
-        </w:rPr>
-      </w:pPr>
-    </w:p>
-    <w:p>
-      <w:pPr>
-        <w:autoSpaceDE w:val="0"/>
-        <w:autoSpaceDN w:val="0"/>
-        <w:adjustRightInd w:val="0"/>
-        <w:spacing w:after="0" w:line="240" w:lineRule="auto"/>
-        <w:rPr>
-          <w:rFonts w:cstheme="minorHAnsi"/>
-          <w:color w:val="4472C4" w:themeColor="accent1"/>
-        </w:rPr>
-      </w:pPr>
-      <w:r>
-        <w:rPr>
-          <w:rFonts w:cstheme="minorHAnsi"/>
-          <w:color w:val="4472C4" w:themeColor="accent1"/>
-        </w:rPr>
-        <w:t>Answers</w:t>
+          <w:b/>
+          <w:bCs/>
+          <w:color w:val="4472C4" w:themeColor="accent1"/>
+        </w:rPr>
+        <w:t>Answer</w:t>
       </w:r>
     </w:p>
     <w:p>
@@ -1691,7 +1500,22 @@
           <w:rFonts w:cstheme="minorHAnsi"/>
           <w:color w:val="4472C4" w:themeColor="accent1"/>
         </w:rPr>
-        <w:t>Once you have assigned all variable their values for the satisfying assignment of this Boolean formula you can return that.</w:t>
+        <w:lastRenderedPageBreak/>
+        <w:t>Once you have assigned all variable</w:t>
+      </w:r>
+      <w:r>
+        <w:rPr>
+          <w:rFonts w:cstheme="minorHAnsi"/>
+          <w:color w:val="4472C4" w:themeColor="accent1"/>
+        </w:rPr>
+        <w:t>s</w:t>
+      </w:r>
+      <w:r>
+        <w:rPr>
+          <w:rFonts w:cstheme="minorHAnsi"/>
+          <w:color w:val="4472C4" w:themeColor="accent1"/>
+        </w:rPr>
+        <w:t xml:space="preserve"> their values for the satisfying assignment of this Boolean formula you can return that.</w:t>
       </w:r>
     </w:p>
     <w:p>
@@ -1778,114 +1602,15 @@
     <w:p>
       <w:pPr>
         <w:rPr>
-          <w:color w:val="4472C4" w:themeColor="accent1"/>
-        </w:rPr>
-      </w:pPr>
-      <w:r>
-        <w:rPr>
-          <w:color w:val="4472C4" w:themeColor="accent1"/>
-        </w:rPr>
-        <w:t>Notes</w:t>
-      </w:r>
-    </w:p>
-    <w:p>
-      <w:pPr>
-        <w:pStyle w:val="ListParagraph"/>
-        <w:numPr>
-          <w:ilvl w:val="0"/>
-          <w:numId w:val="3"/>
-        </w:numPr>
-        <w:rPr>
-          <w:color w:val="4472C4" w:themeColor="accent1"/>
-        </w:rPr>
-      </w:pPr>
-      <w:r>
-        <w:rPr>
-          <w:color w:val="4472C4" w:themeColor="accent1"/>
-        </w:rPr>
-        <w:t>A</w:t>
-      </w:r>
-    </w:p>
-    <w:p>
-      <w:pPr>
-        <w:pStyle w:val="ListParagraph"/>
-        <w:numPr>
-          <w:ilvl w:val="1"/>
-          <w:numId w:val="3"/>
-        </w:numPr>
-        <w:rPr>
-          <w:color w:val="4472C4" w:themeColor="accent1"/>
-        </w:rPr>
-      </w:pPr>
-      <w:r>
-        <w:rPr>
-          <w:color w:val="4472C4" w:themeColor="accent1"/>
-        </w:rPr>
-        <w:t>Map inputs, verify outputs match</w:t>
-      </w:r>
-    </w:p>
-    <w:p>
-      <w:pPr>
-        <w:pStyle w:val="ListParagraph"/>
-        <w:numPr>
-          <w:ilvl w:val="0"/>
-          <w:numId w:val="3"/>
-        </w:numPr>
-        <w:rPr>
-          <w:color w:val="4472C4" w:themeColor="accent1"/>
-        </w:rPr>
-      </w:pPr>
-      <w:r>
-        <w:rPr>
-          <w:color w:val="4472C4" w:themeColor="accent1"/>
-        </w:rPr>
-        <w:t>B</w:t>
-      </w:r>
-    </w:p>
-    <w:p>
-      <w:pPr>
-        <w:pStyle w:val="ListParagraph"/>
-        <w:numPr>
-          <w:ilvl w:val="1"/>
-          <w:numId w:val="3"/>
-        </w:numPr>
-        <w:rPr>
-          <w:color w:val="4472C4" w:themeColor="accent1"/>
-        </w:rPr>
-      </w:pPr>
-      <w:r>
-        <w:rPr>
-          <w:color w:val="4472C4" w:themeColor="accent1"/>
-        </w:rPr>
-        <w:t>Show it can be verified in p-time</w:t>
-      </w:r>
-    </w:p>
-    <w:p>
-      <w:pPr>
-        <w:pStyle w:val="ListParagraph"/>
-        <w:numPr>
-          <w:ilvl w:val="2"/>
-          <w:numId w:val="3"/>
-        </w:numPr>
-        <w:rPr>
-          <w:color w:val="4472C4" w:themeColor="accent1"/>
-        </w:rPr>
-      </w:pPr>
-      <w:r>
-        <w:rPr>
-          <w:color w:val="4472C4" w:themeColor="accent1"/>
-        </w:rPr>
-        <w:t>Starting with an answer, in this case the 2 solutions</w:t>
-      </w:r>
-    </w:p>
-    <w:p>
-      <w:pPr>
-        <w:rPr>
-          <w:color w:val="4472C4" w:themeColor="accent1"/>
-        </w:rPr>
-      </w:pPr>
-      <w:r>
-        <w:rPr>
+          <w:b/>
+          <w:bCs/>
+          <w:color w:val="4472C4" w:themeColor="accent1"/>
+        </w:rPr>
+      </w:pPr>
+      <w:r>
+        <w:rPr>
+          <w:b/>
+          <w:bCs/>
           <w:color w:val="4472C4" w:themeColor="accent1"/>
         </w:rPr>
         <w:t>Answers</w:t>
@@ -1930,7 +1655,6 @@
         <w:rPr>
           <w:color w:val="4472C4" w:themeColor="accent1"/>
         </w:rPr>
-        <w:lastRenderedPageBreak/>
         <w:t>In order to map the input, a Boolean formula B, of SAT to 2Sol-SAT we simply add another variable, v, and the following clause to the original Boolean formula B to give us</w:t>
       </w:r>
       <w:r>
@@ -1945,7 +1669,23 @@
           <w:bCs/>
           <w:color w:val="4472C4" w:themeColor="accent1"/>
         </w:rPr>
-        <w:t>B AND (v OR (NOT) v)</w:t>
+        <w:t>B AND (v OR (NOT v</w:t>
+      </w:r>
+      <w:r>
+        <w:rPr>
+          <w:b/>
+          <w:bCs/>
+          <w:color w:val="4472C4" w:themeColor="accent1"/>
+        </w:rPr>
+        <w:t>)</w:t>
+      </w:r>
+      <w:r>
+        <w:rPr>
+          <w:b/>
+          <w:bCs/>
+          <w:color w:val="4472C4" w:themeColor="accent1"/>
+        </w:rPr>
+        <w:t>)</w:t>
       </w:r>
       <w:r>
         <w:rPr>
@@ -1975,13 +1715,37 @@
         <w:rPr>
           <w:color w:val="4472C4" w:themeColor="accent1"/>
         </w:rPr>
-        <w:t xml:space="preserve">. When we map the input B as detailed above and give that to the 2Sol-SAT problem we can see that there are in fact 2 satisfying assignments for the mapped Boolean formula. One </w:t>
-      </w:r>
-      <w:r>
-        <w:rPr>
-          <w:color w:val="4472C4" w:themeColor="accent1"/>
-        </w:rPr>
-        <w:t xml:space="preserve">with all of the original assignments to B where </w:t>
+        <w:t xml:space="preserve">. When we map the input B as detailed above and give that to the 2Sol-SAT problem we can see that there are </w:t>
+      </w:r>
+      <w:r>
+        <w:rPr>
+          <w:color w:val="4472C4" w:themeColor="accent1"/>
+        </w:rPr>
+        <w:t>at least</w:t>
+      </w:r>
+      <w:r>
+        <w:rPr>
+          <w:color w:val="4472C4" w:themeColor="accent1"/>
+        </w:rPr>
+        <w:t xml:space="preserve"> 2 satisfying assignments for the mapped Boolean formula. One </w:t>
+      </w:r>
+      <w:r>
+        <w:rPr>
+          <w:color w:val="4472C4" w:themeColor="accent1"/>
+        </w:rPr>
+        <w:t xml:space="preserve">with </w:t>
+      </w:r>
+      <w:r>
+        <w:rPr>
+          <w:color w:val="4472C4" w:themeColor="accent1"/>
+        </w:rPr>
+        <w:t>all</w:t>
+      </w:r>
+      <w:r>
+        <w:rPr>
+          <w:color w:val="4472C4" w:themeColor="accent1"/>
+        </w:rPr>
+        <w:t xml:space="preserve"> the original assignments to B where </w:t>
       </w:r>
       <w:r>
         <w:rPr>
@@ -2085,7 +1849,7 @@
         <w:rPr>
           <w:color w:val="4472C4" w:themeColor="accent1"/>
         </w:rPr>
-        <w:t xml:space="preserve"> the Boolean formula. This algorithm runs in p-time because all it needs to do is take both solutions, one at a time, plug in all the satisfying assignments and then compute the result and validate that is the Boolean formula is satisfied</w:t>
+        <w:t xml:space="preserve"> the Boolean formula. This algorithm runs in p-time because all it needs to do is take both solutions, one at a time, plug in all the satisfying assignments and then compute the result and validate that the Boolean formula is satisfied</w:t>
       </w:r>
       <w:r>
         <w:rPr>
@@ -2130,13 +1894,14 @@
         </w:numPr>
       </w:pPr>
       <w:r>
+        <w:lastRenderedPageBreak/>
         <w:t xml:space="preserve">Describe a polynomial-time reduction from </w:t>
       </w:r>
-      <w:bookmarkStart w:id="1" w:name="_Hlk39069588"/>
+      <w:bookmarkStart w:id="0" w:name="_Hlk39069588"/>
       <w:r>
         <w:t>UNDIRECTED-HAMILTONIANC</w:t>
       </w:r>
-      <w:bookmarkEnd w:id="1"/>
+      <w:bookmarkEnd w:id="0"/>
       <w:r>
         <w:t xml:space="preserve"> to DIRECTED-HAMILTONIANC.</w:t>
       </w:r>
@@ -2156,96 +1921,17 @@
     <w:p>
       <w:pPr>
         <w:rPr>
-          <w:color w:val="4472C4" w:themeColor="accent1"/>
-        </w:rPr>
-      </w:pPr>
-      <w:r>
-        <w:rPr>
-          <w:color w:val="4472C4" w:themeColor="accent1"/>
-        </w:rPr>
-        <w:t>Notes</w:t>
-      </w:r>
-    </w:p>
-    <w:p>
-      <w:pPr>
-        <w:pStyle w:val="ListParagraph"/>
-        <w:numPr>
-          <w:ilvl w:val="0"/>
-          <w:numId w:val="6"/>
-        </w:numPr>
-        <w:rPr>
-          <w:color w:val="4472C4" w:themeColor="accent1"/>
-        </w:rPr>
-      </w:pPr>
-      <w:r>
-        <w:rPr>
-          <w:color w:val="4472C4" w:themeColor="accent1"/>
-        </w:rPr>
-        <w:t>Hamiltonian cycle = visits each vertex exactly once</w:t>
-      </w:r>
-    </w:p>
-    <w:p>
-      <w:pPr>
-        <w:pStyle w:val="ListParagraph"/>
-        <w:numPr>
-          <w:ilvl w:val="0"/>
-          <w:numId w:val="6"/>
-        </w:numPr>
-        <w:rPr>
-          <w:color w:val="4472C4" w:themeColor="accent1"/>
-        </w:rPr>
-      </w:pPr>
-      <w:r>
-        <w:rPr>
-          <w:color w:val="4472C4" w:themeColor="accent1"/>
-        </w:rPr>
-        <w:t>B</w:t>
-      </w:r>
-    </w:p>
-    <w:p>
-      <w:pPr>
-        <w:pStyle w:val="ListParagraph"/>
-        <w:numPr>
-          <w:ilvl w:val="1"/>
-          <w:numId w:val="6"/>
-        </w:numPr>
-        <w:rPr>
-          <w:color w:val="4472C4" w:themeColor="accent1"/>
-        </w:rPr>
-      </w:pPr>
-      <w:r>
-        <w:rPr>
-          <w:color w:val="4472C4" w:themeColor="accent1"/>
-        </w:rPr>
-        <w:t>Take directed graph, represent it as undirected graph</w:t>
-      </w:r>
-    </w:p>
-    <w:p>
-      <w:pPr>
-        <w:pStyle w:val="ListParagraph"/>
-        <w:numPr>
-          <w:ilvl w:val="1"/>
-          <w:numId w:val="6"/>
-        </w:numPr>
-        <w:rPr>
-          <w:color w:val="4472C4" w:themeColor="accent1"/>
-        </w:rPr>
-      </w:pPr>
-      <w:r>
-        <w:rPr>
-          <w:color w:val="4472C4" w:themeColor="accent1"/>
-        </w:rPr>
-        <w:t>Take directed graph, create graph for each vertex. For any particular vertex’s graph add an edge to any vertex where, in the original directed graph, you had an edge that started at this vertex and went to another. When starting at one vertex and traveling to another, this happens in the graph for the source vertex. When you want to see where you can go once you arrive at the destination vertex you look up that vertex’s graph (tree of one way edges all starting from this vertex)</w:t>
-      </w:r>
-    </w:p>
-    <w:p>
-      <w:pPr>
-        <w:rPr>
-          <w:color w:val="4472C4" w:themeColor="accent1"/>
-        </w:rPr>
-      </w:pPr>
-      <w:r>
-        <w:rPr>
+          <w:b/>
+          <w:bCs/>
+          <w:color w:val="4472C4" w:themeColor="accent1"/>
+        </w:rPr>
+      </w:pPr>
+      <w:bookmarkStart w:id="1" w:name="_GoBack"/>
+      <w:bookmarkEnd w:id="1"/>
+      <w:r>
+        <w:rPr>
+          <w:b/>
+          <w:bCs/>
           <w:color w:val="4472C4" w:themeColor="accent1"/>
         </w:rPr>
         <w:t>Answers</w:t>
@@ -2308,14 +1994,7 @@
         <w:rPr>
           <w:color w:val="4472C4" w:themeColor="accent1"/>
         </w:rPr>
-        <w:t>DIRECTED-</w:t>
-      </w:r>
-      <w:r>
-        <w:rPr>
-          <w:color w:val="4472C4" w:themeColor="accent1"/>
-        </w:rPr>
-        <w:lastRenderedPageBreak/>
-        <w:t>HAMILTONIANC</w:t>
+        <w:t>DIRECTED-HAMILTONIANC</w:t>
       </w:r>
       <w:r>
         <w:rPr>
@@ -2567,18 +2246,238 @@
         <w:rPr>
           <w:color w:val="4472C4" w:themeColor="accent1"/>
         </w:rPr>
-        <w:t xml:space="preserve">One way to map </w:t>
-      </w:r>
-      <w:r>
-        <w:rPr>
-          <w:color w:val="4472C4" w:themeColor="accent1"/>
-        </w:rPr>
-        <w:t xml:space="preserve">a directed graph to </w:t>
-      </w:r>
-    </w:p>
-    <w:p/>
-    <w:p/>
-    <w:p/>
+        <w:t>The only way that I can come up with to map the input here is to</w:t>
+      </w:r>
+      <w:r>
+        <w:rPr>
+          <w:color w:val="4472C4" w:themeColor="accent1"/>
+        </w:rPr>
+        <w:t xml:space="preserve"> t</w:t>
+      </w:r>
+      <w:r>
+        <w:rPr>
+          <w:color w:val="4472C4" w:themeColor="accent1"/>
+        </w:rPr>
+        <w:t>ake</w:t>
+      </w:r>
+      <w:r>
+        <w:rPr>
+          <w:color w:val="4472C4" w:themeColor="accent1"/>
+        </w:rPr>
+        <w:t xml:space="preserve"> the</w:t>
+      </w:r>
+      <w:r>
+        <w:rPr>
+          <w:color w:val="4472C4" w:themeColor="accent1"/>
+        </w:rPr>
+        <w:t xml:space="preserve"> directed graph</w:t>
+      </w:r>
+      <w:r>
+        <w:rPr>
+          <w:color w:val="4472C4" w:themeColor="accent1"/>
+        </w:rPr>
+        <w:t xml:space="preserve"> and</w:t>
+      </w:r>
+      <w:r>
+        <w:rPr>
+          <w:color w:val="4472C4" w:themeColor="accent1"/>
+        </w:rPr>
+        <w:t xml:space="preserve"> create </w:t>
+      </w:r>
+      <w:r>
+        <w:rPr>
+          <w:color w:val="4472C4" w:themeColor="accent1"/>
+        </w:rPr>
+        <w:t>a</w:t>
+      </w:r>
+      <w:r>
+        <w:rPr>
+          <w:color w:val="4472C4" w:themeColor="accent1"/>
+        </w:rPr>
+        <w:t xml:space="preserve"> set of</w:t>
+      </w:r>
+      <w:r>
+        <w:rPr>
+          <w:color w:val="4472C4" w:themeColor="accent1"/>
+        </w:rPr>
+        <w:t xml:space="preserve"> </w:t>
+      </w:r>
+      <w:r>
+        <w:rPr>
+          <w:color w:val="4472C4" w:themeColor="accent1"/>
+        </w:rPr>
+        <w:t>graph</w:t>
+      </w:r>
+      <w:r>
+        <w:rPr>
+          <w:color w:val="4472C4" w:themeColor="accent1"/>
+        </w:rPr>
+        <w:t>s, one</w:t>
+      </w:r>
+      <w:r>
+        <w:rPr>
+          <w:color w:val="4472C4" w:themeColor="accent1"/>
+        </w:rPr>
+        <w:t xml:space="preserve"> for each vertex. For any </w:t>
+      </w:r>
+      <w:r>
+        <w:rPr>
+          <w:color w:val="4472C4" w:themeColor="accent1"/>
+        </w:rPr>
+        <w:t xml:space="preserve">single </w:t>
+      </w:r>
+      <w:r>
+        <w:rPr>
+          <w:color w:val="4472C4" w:themeColor="accent1"/>
+        </w:rPr>
+        <w:t>vertex’s graph add an edge to any vertex where, in the original directed graph, you had an edge that started at this vertex and went to another. When starting at one vertex and traveling to another</w:t>
+      </w:r>
+      <w:r>
+        <w:rPr>
+          <w:color w:val="4472C4" w:themeColor="accent1"/>
+        </w:rPr>
+        <w:t xml:space="preserve"> you can only go to a vertex that has an edge in the graph for the vertex that we are on</w:t>
+      </w:r>
+      <w:r>
+        <w:rPr>
+          <w:color w:val="4472C4" w:themeColor="accent1"/>
+        </w:rPr>
+        <w:t xml:space="preserve">. When you want to see where you can go once you arrive at the destination vertex you look up that vertex’s graph (tree </w:t>
+      </w:r>
+      <w:r>
+        <w:rPr>
+          <w:color w:val="4472C4" w:themeColor="accent1"/>
+        </w:rPr>
+        <w:t>with</w:t>
+      </w:r>
+      <w:r>
+        <w:rPr>
+          <w:color w:val="4472C4" w:themeColor="accent1"/>
+        </w:rPr>
+        <w:t xml:space="preserve"> edges</w:t>
+      </w:r>
+      <w:r>
+        <w:rPr>
+          <w:color w:val="4472C4" w:themeColor="accent1"/>
+        </w:rPr>
+        <w:t xml:space="preserve"> that</w:t>
+      </w:r>
+      <w:r>
+        <w:rPr>
+          <w:color w:val="4472C4" w:themeColor="accent1"/>
+        </w:rPr>
+        <w:t xml:space="preserve"> all start from this vertex</w:t>
+      </w:r>
+      <w:r>
+        <w:rPr>
+          <w:color w:val="4472C4" w:themeColor="accent1"/>
+        </w:rPr>
+        <w:t xml:space="preserve"> in the original directed graph</w:t>
+      </w:r>
+      <w:r>
+        <w:rPr>
+          <w:color w:val="4472C4" w:themeColor="accent1"/>
+        </w:rPr>
+        <w:t>)</w:t>
+      </w:r>
+      <w:r>
+        <w:rPr>
+          <w:color w:val="4472C4" w:themeColor="accent1"/>
+        </w:rPr>
+        <w:t>. What I end up with here is mapping one directed graph to a set of undirected graphs but that was the only way I could think of to maintain the direction of the edges in the directed graph.</w:t>
+      </w:r>
+      <w:r>
+        <w:rPr>
+          <w:color w:val="4472C4" w:themeColor="accent1"/>
+        </w:rPr>
+        <w:t xml:space="preserve"> This mapping can be done in polynomial time since we need only iterate of the vertices of the directed graph, creating an new graph with an edge set corresponding to the directed edges that start at this vertex.</w:t>
+      </w:r>
+    </w:p>
+    <w:p>
+      <w:pPr>
+        <w:pStyle w:val="ListParagraph"/>
+        <w:numPr>
+          <w:ilvl w:val="1"/>
+          <w:numId w:val="7"/>
+        </w:numPr>
+        <w:rPr>
+          <w:color w:val="4472C4" w:themeColor="accent1"/>
+        </w:rPr>
+      </w:pPr>
+      <w:r>
+        <w:rPr>
+          <w:color w:val="4472C4" w:themeColor="accent1"/>
+        </w:rPr>
+        <w:t xml:space="preserve">For proving that </w:t>
+      </w:r>
+      <w:r>
+        <w:rPr>
+          <w:color w:val="4472C4" w:themeColor="accent1"/>
+        </w:rPr>
+        <w:t>DIRECTED-HAMILTONIANC</w:t>
+      </w:r>
+      <w:r>
+        <w:rPr>
+          <w:color w:val="4472C4" w:themeColor="accent1"/>
+        </w:rPr>
+        <w:t xml:space="preserve"> = 1 IFF UN</w:t>
+      </w:r>
+      <w:r>
+        <w:rPr>
+          <w:color w:val="4472C4" w:themeColor="accent1"/>
+        </w:rPr>
+        <w:t>DIRECTED-HAMILTONIANC</w:t>
+      </w:r>
+      <w:r>
+        <w:rPr>
+          <w:color w:val="4472C4" w:themeColor="accent1"/>
+        </w:rPr>
+        <w:t xml:space="preserve"> = 1 I would say that for </w:t>
+      </w:r>
+      <w:r>
+        <w:rPr>
+          <w:color w:val="4472C4" w:themeColor="accent1"/>
+        </w:rPr>
+        <w:t>UNDIRECTED-HAMILTONIANC</w:t>
+      </w:r>
+      <w:r>
+        <w:rPr>
+          <w:color w:val="4472C4" w:themeColor="accent1"/>
+        </w:rPr>
+        <w:t xml:space="preserve"> as long as you only travel from one vertex to another using the undirected graph for that vertex then Hamiltonian cycles </w:t>
+      </w:r>
+      <w:r>
+        <w:rPr>
+          <w:color w:val="4472C4" w:themeColor="accent1"/>
+        </w:rPr>
+        <w:lastRenderedPageBreak/>
+        <w:t xml:space="preserve">would be maintained meaning </w:t>
+      </w:r>
+      <w:r>
+        <w:rPr>
+          <w:color w:val="4472C4" w:themeColor="accent1"/>
+        </w:rPr>
+        <w:t>UNDIRECTED-HAMILTONIANC</w:t>
+      </w:r>
+      <w:r>
+        <w:rPr>
+          <w:color w:val="4472C4" w:themeColor="accent1"/>
+        </w:rPr>
+        <w:t xml:space="preserve"> = 1 IFF there was a Hamiltonian cycle in the original directed graph meaning </w:t>
+      </w:r>
+      <w:r>
+        <w:rPr>
+          <w:color w:val="4472C4" w:themeColor="accent1"/>
+        </w:rPr>
+        <w:t>DIRECTED-HAMILTONIANC</w:t>
+      </w:r>
+      <w:r>
+        <w:rPr>
+          <w:color w:val="4472C4" w:themeColor="accent1"/>
+        </w:rPr>
+        <w:t xml:space="preserve"> = 1.</w:t>
+      </w:r>
+    </w:p>
     <w:sectPr>
       <w:pgSz w:w="12240" w:h="15840"/>
       <w:pgMar w:top="1440" w:right="1440" w:bottom="1440" w:left="1440" w:header="720" w:footer="720" w:gutter="0"/>
@@ -2587,6 +2486,56 @@
     </w:sectPr>
   </w:body>
 </w:document>
+</file>
+
+<file path=word/endnotes.xml><?xml version="1.0" encoding="utf-8"?>
+<w:endnotes xmlns:wpc="http://schemas.microsoft.com/office/word/2010/wordprocessingCanvas" xmlns:cx="http://schemas.microsoft.com/office/drawing/2014/chartex" xmlns:cx1="http://schemas.microsoft.com/office/drawing/2015/9/8/chartex" xmlns:cx2="http://schemas.microsoft.com/office/drawing/2015/10/21/chartex" xmlns:cx3="http://schemas.microsoft.com/office/drawing/2016/5/9/chartex" xmlns:cx4="http://schemas.microsoft.com/office/drawing/2016/5/10/chartex" xmlns:cx5="http://schemas.microsoft.com/office/drawing/2016/5/11/chartex" xmlns:cx6="http://schemas.microsoft.com/office/drawing/2016/5/12/chartex" xmlns:cx7="http://schemas.microsoft.com/office/drawing/2016/5/13/chartex" xmlns:cx8="http://schemas.microsoft.com/office/drawing/2016/5/14/chartex" xmlns:mc="http://schemas.openxmlformats.org/markup-compatibility/2006" xmlns:aink="http://schemas.microsoft.com/office/drawing/2016/ink" xmlns:am3d="http://schemas.microsoft.com/office/drawing/2017/model3d" xmlns:o="urn:schemas-microsoft-com:office:office" xmlns:r="http://schemas.openxmlformats.org/officeDocument/2006/relationships" xmlns:m="http://schemas.openxmlformats.org/officeDocument/2006/math" xmlns:v="urn:schemas-microsoft-com:vml" xmlns:wp14="http://schemas.microsoft.com/office/word/2010/wordprocessingDrawing" xmlns:wp="http://schemas.openxmlformats.org/drawingml/2006/wordprocessingDrawing" xmlns:w10="urn:schemas-microsoft-com:office:word" xmlns:w="http://schemas.openxmlformats.org/wordprocessingml/2006/main" xmlns:w14="http://schemas.microsoft.com/office/word/2010/wordml" xmlns:w15="http://schemas.microsoft.com/office/word/2012/wordml" xmlns:w16cid="http://schemas.microsoft.com/office/word/2016/wordml/cid" xmlns:w16se="http://schemas.microsoft.com/office/word/2015/wordml/symex" xmlns:wpg="http://schemas.microsoft.com/office/word/2010/wordprocessingGroup" xmlns:wpi="http://schemas.microsoft.com/office/word/2010/wordprocessingInk" xmlns:wne="http://schemas.microsoft.com/office/word/2006/wordml" xmlns:wps="http://schemas.microsoft.com/office/word/2010/wordprocessingShape" mc:Ignorable="w14 w15 w16se w16cid wp14">
+  <w:endnote w:type="separator" w:id="-1">
+    <w:p>
+      <w:pPr>
+        <w:spacing w:after="0" w:line="240" w:lineRule="auto"/>
+      </w:pPr>
+      <w:r>
+        <w:separator/>
+      </w:r>
+    </w:p>
+  </w:endnote>
+  <w:endnote w:type="continuationSeparator" w:id="0">
+    <w:p>
+      <w:pPr>
+        <w:spacing w:after="0" w:line="240" w:lineRule="auto"/>
+      </w:pPr>
+      <w:r>
+        <w:continuationSeparator/>
+      </w:r>
+    </w:p>
+  </w:endnote>
+</w:endnotes>
+</file>
+
+<file path=word/footnotes.xml><?xml version="1.0" encoding="utf-8"?>
+<w:footnotes xmlns:wpc="http://schemas.microsoft.com/office/word/2010/wordprocessingCanvas" xmlns:cx="http://schemas.microsoft.com/office/drawing/2014/chartex" xmlns:cx1="http://schemas.microsoft.com/office/drawing/2015/9/8/chartex" xmlns:cx2="http://schemas.microsoft.com/office/drawing/2015/10/21/chartex" xmlns:cx3="http://schemas.microsoft.com/office/drawing/2016/5/9/chartex" xmlns:cx4="http://schemas.microsoft.com/office/drawing/2016/5/10/chartex" xmlns:cx5="http://schemas.microsoft.com/office/drawing/2016/5/11/chartex" xmlns:cx6="http://schemas.microsoft.com/office/drawing/2016/5/12/chartex" xmlns:cx7="http://schemas.microsoft.com/office/drawing/2016/5/13/chartex" xmlns:cx8="http://schemas.microsoft.com/office/drawing/2016/5/14/chartex" xmlns:mc="http://schemas.openxmlformats.org/markup-compatibility/2006" xmlns:aink="http://schemas.microsoft.com/office/drawing/2016/ink" xmlns:am3d="http://schemas.microsoft.com/office/drawing/2017/model3d" xmlns:o="urn:schemas-microsoft-com:office:office" xmlns:r="http://schemas.openxmlformats.org/officeDocument/2006/relationships" xmlns:m="http://schemas.openxmlformats.org/officeDocument/2006/math" xmlns:v="urn:schemas-microsoft-com:vml" xmlns:wp14="http://schemas.microsoft.com/office/word/2010/wordprocessingDrawing" xmlns:wp="http://schemas.openxmlformats.org/drawingml/2006/wordprocessingDrawing" xmlns:w10="urn:schemas-microsoft-com:office:word" xmlns:w="http://schemas.openxmlformats.org/wordprocessingml/2006/main" xmlns:w14="http://schemas.microsoft.com/office/word/2010/wordml" xmlns:w15="http://schemas.microsoft.com/office/word/2012/wordml" xmlns:w16cid="http://schemas.microsoft.com/office/word/2016/wordml/cid" xmlns:w16se="http://schemas.microsoft.com/office/word/2015/wordml/symex" xmlns:wpg="http://schemas.microsoft.com/office/word/2010/wordprocessingGroup" xmlns:wpi="http://schemas.microsoft.com/office/word/2010/wordprocessingInk" xmlns:wne="http://schemas.microsoft.com/office/word/2006/wordml" xmlns:wps="http://schemas.microsoft.com/office/word/2010/wordprocessingShape" mc:Ignorable="w14 w15 w16se w16cid wp14">
+  <w:footnote w:type="separator" w:id="-1">
+    <w:p>
+      <w:pPr>
+        <w:spacing w:after="0" w:line="240" w:lineRule="auto"/>
+      </w:pPr>
+      <w:r>
+        <w:separator/>
+      </w:r>
+    </w:p>
+  </w:footnote>
+  <w:footnote w:type="continuationSeparator" w:id="0">
+    <w:p>
+      <w:pPr>
+        <w:spacing w:after="0" w:line="240" w:lineRule="auto"/>
+      </w:pPr>
+      <w:r>
+        <w:continuationSeparator/>
+      </w:r>
+    </w:p>
+  </w:footnote>
+</w:footnotes>
 </file>
 
 <file path=word/numbering.xml><?xml version="1.0" encoding="utf-8"?>
@@ -4343,6 +4292,50 @@
       <w:bCs/>
     </w:rPr>
   </w:style>
+  <w:style w:type="paragraph" w:styleId="Header">
+    <w:name w:val="header"/>
+    <w:basedOn w:val="Normal"/>
+    <w:link w:val="HeaderChar"/>
+    <w:uiPriority w:val="99"/>
+    <w:unhideWhenUsed/>
+    <w:rsid w:val="000D2869"/>
+    <w:pPr>
+      <w:tabs>
+        <w:tab w:val="center" w:pos="4680"/>
+        <w:tab w:val="right" w:pos="9360"/>
+      </w:tabs>
+      <w:spacing w:after="0" w:line="240" w:lineRule="auto"/>
+    </w:pPr>
+  </w:style>
+  <w:style w:type="character" w:customStyle="1" w:styleId="HeaderChar">
+    <w:name w:val="Header Char"/>
+    <w:basedOn w:val="DefaultParagraphFont"/>
+    <w:link w:val="Header"/>
+    <w:uiPriority w:val="99"/>
+    <w:rsid w:val="000D2869"/>
+  </w:style>
+  <w:style w:type="paragraph" w:styleId="Footer">
+    <w:name w:val="footer"/>
+    <w:basedOn w:val="Normal"/>
+    <w:link w:val="FooterChar"/>
+    <w:uiPriority w:val="99"/>
+    <w:unhideWhenUsed/>
+    <w:rsid w:val="000D2869"/>
+    <w:pPr>
+      <w:tabs>
+        <w:tab w:val="center" w:pos="4680"/>
+        <w:tab w:val="right" w:pos="9360"/>
+      </w:tabs>
+      <w:spacing w:after="0" w:line="240" w:lineRule="auto"/>
+    </w:pPr>
+  </w:style>
+  <w:style w:type="character" w:customStyle="1" w:styleId="FooterChar">
+    <w:name w:val="Footer Char"/>
+    <w:basedOn w:val="DefaultParagraphFont"/>
+    <w:link w:val="Footer"/>
+    <w:uiPriority w:val="99"/>
+    <w:rsid w:val="000D2869"/>
+  </w:style>
 </w:styles>
 </file>
 

</xml_diff>